<commit_message>
Melhoria nos requerimentos de abono
</commit_message>
<xml_diff>
--- a/data/abono.docx
+++ b/data/abono.docx
@@ -1340,14 +1340,27 @@
             <w:r>
               <w:t xml:space="preserve">Candangolândia-DF, </w:t>
             </w:r>
-            <w:fldSimple w:instr=" MERGEFIELD  dataAtual  \* MERGEFORMAT ">
-              <w:r>
-                <w:rPr>
-                  <w:noProof/>
-                </w:rPr>
-                <w:t>«dataAtual»</w:t>
-              </w:r>
-            </w:fldSimple>
+            <w:r>
+              <w:fldChar w:fldCharType="begin"/>
+            </w:r>
+            <w:r>
+              <w:instrText xml:space="preserve"> MERGEFIELD  dataAtual  \* MERGEFORMAT </w:instrText>
+            </w:r>
+            <w:r>
+              <w:fldChar w:fldCharType="separate"/>
+            </w:r>
+            <w:r>
+              <w:rPr>
+                <w:noProof/>
+              </w:rPr>
+              <w:t>«dataAtual»</w:t>
+            </w:r>
+            <w:r>
+              <w:rPr>
+                <w:noProof/>
+              </w:rPr>
+              <w:fldChar w:fldCharType="end"/>
+            </w:r>
           </w:p>
         </w:tc>
         <w:tc>
@@ -1844,14 +1857,30 @@
                 <w:numId w:val="2"/>
               </w:numPr>
             </w:pPr>
-            <w:fldSimple w:instr=" MERGEFIELD  gozosAnteriores  \* MERGEFORMAT ">
-              <w:r>
-                <w:rPr>
-                  <w:noProof/>
-                </w:rPr>
-                <w:t>«gozosAnteriores»</w:t>
-              </w:r>
-            </w:fldSimple>
+            <w:r>
+              <w:fldChar w:fldCharType="begin"/>
+            </w:r>
+            <w:r>
+              <w:instrText xml:space="preserve"> MERGEFIELD  gozosAnteriores</w:instrText>
+            </w:r>
+            <w:r>
+              <w:instrText xml:space="preserve">  \* MERGEFORMAT </w:instrText>
+            </w:r>
+            <w:r>
+              <w:fldChar w:fldCharType="separate"/>
+            </w:r>
+            <w:r>
+              <w:rPr>
+                <w:noProof/>
+              </w:rPr>
+              <w:t>«gozosAnteriores»</w:t>
+            </w:r>
+            <w:r>
+              <w:rPr>
+                <w:noProof/>
+              </w:rPr>
+              <w:fldChar w:fldCharType="end"/>
+            </w:r>
             <w:r>
               <w:t>.</w:t>
             </w:r>
@@ -1961,12 +1990,47 @@
                 <w:p>
                   <w:pPr>
                     <w:jc w:val="center"/>
+                    <w:rPr>
+                      <w:sz w:val="24"/>
+                      <w:szCs w:val="24"/>
+                    </w:rPr>
                   </w:pPr>
-                  <w:proofErr w:type="spellStart"/>
-                  <w:r>
-                    <w:t>Sargenteante</w:t>
-                  </w:r>
-                  <w:proofErr w:type="spellEnd"/>
+                  <w:r>
+                    <w:rPr>
+                      <w:sz w:val="24"/>
+                      <w:szCs w:val="24"/>
+                    </w:rPr>
+                    <w:fldChar w:fldCharType="begin"/>
+                  </w:r>
+                  <w:r>
+                    <w:rPr>
+                      <w:sz w:val="24"/>
+                      <w:szCs w:val="24"/>
+                    </w:rPr>
+                    <w:instrText xml:space="preserve"> MERGEFIELD  funcaoSargenteante  \* MERGEFORMAT </w:instrText>
+                  </w:r>
+                  <w:r>
+                    <w:rPr>
+                      <w:sz w:val="24"/>
+                      <w:szCs w:val="24"/>
+                    </w:rPr>
+                    <w:fldChar w:fldCharType="separate"/>
+                  </w:r>
+                  <w:r>
+                    <w:rPr>
+                      <w:noProof/>
+                      <w:sz w:val="24"/>
+                      <w:szCs w:val="24"/>
+                    </w:rPr>
+                    <w:t>«funcaoSargenteante»</w:t>
+                  </w:r>
+                  <w:r>
+                    <w:rPr>
+                      <w:sz w:val="24"/>
+                      <w:szCs w:val="24"/>
+                    </w:rPr>
+                    <w:fldChar w:fldCharType="end"/>
+                  </w:r>
                 </w:p>
               </w:tc>
             </w:tr>
@@ -2288,22 +2352,40 @@
                   <w:pPr>
                     <w:jc w:val="center"/>
                   </w:pPr>
-                  <w:fldSimple w:instr=" MERGEFIELD  chefeNgp  \* MERGEFORMAT ">
-                    <w:r>
-                      <w:rPr>
-                        <w:noProof/>
-                      </w:rPr>
-                      <w:t>«chefeNgp»</w:t>
-                    </w:r>
-                  </w:fldSimple>
+                  <w:r>
+                    <w:fldChar w:fldCharType="begin"/>
+                  </w:r>
+                  <w:r>
+                    <w:instrText xml:space="preserve"> MERGEFIELD  chefeNgp  \* MERGEFORMAT </w:instrText>
+                  </w:r>
+                  <w:r>
+                    <w:fldChar w:fldCharType="separate"/>
+                  </w:r>
+                  <w:r>
+                    <w:rPr>
+                      <w:noProof/>
+                    </w:rPr>
+                    <w:t>«chefeNgp»</w:t>
+                  </w:r>
+                  <w:r>
+                    <w:rPr>
+                      <w:noProof/>
+                    </w:rPr>
+                    <w:fldChar w:fldCharType="end"/>
+                  </w:r>
                 </w:p>
                 <w:p>
                   <w:pPr>
                     <w:jc w:val="center"/>
                   </w:pPr>
-                  <w:r>
-                    <w:t>Chefe do Núcleo de Gestão de Pessoal</w:t>
-                  </w:r>
+                  <w:fldSimple w:instr=" MERGEFIELD  funcaoChefeNgp  \* MERGEFORMAT ">
+                    <w:r>
+                      <w:rPr>
+                        <w:noProof/>
+                      </w:rPr>
+                      <w:t>«funcaoChefeNgp»</w:t>
+                    </w:r>
+                  </w:fldSimple>
                 </w:p>
               </w:tc>
             </w:tr>
@@ -2672,39 +2754,40 @@
             <w:pPr>
               <w:jc w:val="center"/>
             </w:pPr>
-            <w:fldSimple w:instr=" MERGEFIELD  chefeImediato  \* MERGEFORMAT ">
+            <w:r>
+              <w:fldChar w:fldCharType="begin"/>
+            </w:r>
+            <w:r>
+              <w:instrText xml:space="preserve"> MERGEFIELD  chefeImediato  \* MERGEFORMAT </w:instrText>
+            </w:r>
+            <w:r>
+              <w:fldChar w:fldCharType="separate"/>
+            </w:r>
+            <w:r>
+              <w:rPr>
+                <w:noProof/>
+              </w:rPr>
+              <w:t>«chefeImediato»</w:t>
+            </w:r>
+            <w:r>
+              <w:rPr>
+                <w:noProof/>
+              </w:rPr>
+              <w:fldChar w:fldCharType="end"/>
+            </w:r>
+          </w:p>
+          <w:p>
+            <w:pPr>
+              <w:jc w:val="center"/>
+            </w:pPr>
+            <w:fldSimple w:instr=" MERGEFIELD  funcaochefe  \* MERGEFORMAT ">
               <w:r>
                 <w:rPr>
                   <w:noProof/>
                 </w:rPr>
-                <w:t>«chefeImediato»</w:t>
+                <w:t>«funcaochefe»</w:t>
               </w:r>
             </w:fldSimple>
-          </w:p>
-          <w:bookmarkStart w:id="0" w:name="_GoBack"/>
-          <w:bookmarkEnd w:id="0"/>
-          <w:p>
-            <w:pPr>
-              <w:jc w:val="center"/>
-            </w:pPr>
-            <w:r>
-              <w:fldChar w:fldCharType="begin"/>
-            </w:r>
-            <w:r>
-              <w:instrText xml:space="preserve"> MERGEFIELD  funcaochefe  \* MERGEFORMAT </w:instrText>
-            </w:r>
-            <w:r>
-              <w:fldChar w:fldCharType="separate"/>
-            </w:r>
-            <w:r>
-              <w:rPr>
-                <w:noProof/>
-              </w:rPr>
-              <w:t>«funcaochefe»</w:t>
-            </w:r>
-            <w:r>
-              <w:fldChar w:fldCharType="end"/>
-            </w:r>
           </w:p>
         </w:tc>
         <w:tc>
@@ -2968,26 +3051,30 @@
           <w:p>
             <w:pPr>
               <w:jc w:val="center"/>
-              <w:rPr>
-                <w:sz w:val="24"/>
-                <w:szCs w:val="24"/>
-              </w:rPr>
-            </w:pPr>
-            <w:r>
-              <w:rPr>
-                <w:sz w:val="24"/>
-                <w:szCs w:val="24"/>
-              </w:rPr>
-              <w:t>CLAUDER COSTA DE LIMA – MAJ QOPM</w:t>
-            </w:r>
-          </w:p>
-          <w:p>
-            <w:pPr>
-              <w:jc w:val="center"/>
-            </w:pPr>
-            <w:r>
-              <w:t>Chefe da Seção Administrativa</w:t>
-            </w:r>
+            </w:pPr>
+            <w:fldSimple w:instr=" MERGEFIELD  chefeSAd  \* MERGEFORMAT ">
+              <w:r>
+                <w:rPr>
+                  <w:noProof/>
+                </w:rPr>
+                <w:t>«chefeSAd»</w:t>
+              </w:r>
+            </w:fldSimple>
+          </w:p>
+          <w:p>
+            <w:pPr>
+              <w:jc w:val="center"/>
+            </w:pPr>
+            <w:fldSimple w:instr=" MERGEFIELD  funcaoChefeSAd  \* MERGEFORMAT ">
+              <w:r>
+                <w:rPr>
+                  <w:noProof/>
+                </w:rPr>
+                <w:t>«funcaoChefeSAd»</w:t>
+              </w:r>
+            </w:fldSimple>
+            <w:bookmarkStart w:id="0" w:name="_GoBack"/>
+            <w:bookmarkEnd w:id="0"/>
           </w:p>
         </w:tc>
       </w:tr>
@@ -4444,7 +4531,7 @@
 </file>
 
 <file path=customXml/itemProps1.xml><?xml version="1.0" encoding="utf-8"?>
-<ds:datastoreItem xmlns:ds="http://schemas.openxmlformats.org/officeDocument/2006/customXml" ds:itemID="{3E03CC66-F5BA-4589-8203-70DEE6B161CB}">
+<ds:datastoreItem xmlns:ds="http://schemas.openxmlformats.org/officeDocument/2006/customXml" ds:itemID="{AEEA82CB-698E-4820-AE98-CEBD485C7AD4}">
   <ds:schemaRefs>
     <ds:schemaRef ds:uri="http://schemas.openxmlformats.org/officeDocument/2006/bibliography"/>
   </ds:schemaRefs>

</xml_diff>